<commit_message>
Added portfolio for michael kath
</commit_message>
<xml_diff>
--- a/Michael_Kath_N9293833/Portfolio.docx
+++ b/Michael_Kath_N9293833/Portfolio.docx
@@ -57,11 +57,22 @@
       </w:r>
       <w:proofErr w:type="spellEnd"/>
       <w:r>
+        <w:t xml:space="preserve"> (The searching table</w:t>
+      </w:r>
+      <w:proofErr w:type="gramStart"/>
+      <w:r>
+        <w:t>)</w:t>
+      </w:r>
+      <w:proofErr w:type="gramEnd"/>
+      <w:r>
         <w:br/>
       </w:r>
       <w:r>
         <w:t>properties_1.php</w:t>
       </w:r>
+      <w:r>
+        <w:t xml:space="preserve"> (the dynamic searching query)</w:t>
+      </w:r>
     </w:p>
     <w:p>
       <w:r>
@@ -79,8 +90,13 @@
       <w:r>
         <w:br/>
       </w:r>
-      <w:r>
-        <w:t>The user can select</w:t>
+      <w:proofErr w:type="gramStart"/>
+      <w:r>
+        <w:t>The</w:t>
+      </w:r>
+      <w:proofErr w:type="gramEnd"/>
+      <w:r>
+        <w:t xml:space="preserve"> user can select</w:t>
       </w:r>
       <w:r>
         <w:t xml:space="preserve"> their search criteria</w:t>
@@ -276,6 +292,9 @@
       </w:r>
       <w:proofErr w:type="spellEnd"/>
       <w:r>
+        <w:t xml:space="preserve"> (the favourites section to add or remove)</w:t>
+      </w:r>
+      <w:r>
         <w:br/>
       </w:r>
       <w:proofErr w:type="spellStart"/>
@@ -291,6 +310,9 @@
         <w:t>tenant_profile.php</w:t>
       </w:r>
       <w:proofErr w:type="spellEnd"/>
+      <w:r>
+        <w:t xml:space="preserve"> (the favourites section to view and remove)</w:t>
+      </w:r>
     </w:p>
     <w:p>
       <w:pPr>
@@ -612,436 +634,438 @@
       <w:r>
         <w:t>import.sql</w:t>
       </w:r>
-      <w:proofErr w:type="spellEnd"/>
-    </w:p>
-    <w:p>
-      <w:r>
-        <w:rPr>
-          <w:b/>
-        </w:rPr>
-        <w:t xml:space="preserve">About the </w:t>
-      </w:r>
-      <w:r>
-        <w:rPr>
-          <w:b/>
-        </w:rPr>
-        <w:t>item</w:t>
-      </w:r>
-      <w:r>
-        <w:rPr>
-          <w:b/>
-        </w:rPr>
-        <w:br/>
-      </w:r>
-      <w:r>
-        <w:t>the SQL code used to create the database schema that would working with the all the developers loca</w:t>
-      </w:r>
-      <w:r>
-        <w:t>tion machines. This was also used when setting up the data on the webserver</w:t>
-      </w:r>
-    </w:p>
-    <w:p>
-      <w:pPr>
-        <w:rPr>
-          <w:b/>
-        </w:rPr>
-      </w:pPr>
-      <w:r>
-        <w:rPr>
-          <w:b/>
-        </w:rPr>
-        <w:t xml:space="preserve">Work performed on this </w:t>
-      </w:r>
-      <w:r>
-        <w:rPr>
-          <w:b/>
-        </w:rPr>
-        <w:t>item</w:t>
-      </w:r>
-    </w:p>
-    <w:p>
-      <w:pPr>
-        <w:pStyle w:val="ListParagraph"/>
-        <w:numPr>
-          <w:ilvl w:val="0"/>
-          <w:numId w:val="3"/>
-        </w:numPr>
-      </w:pPr>
-      <w:r>
-        <w:t>Created the SQL based off another members database design.</w:t>
-      </w:r>
-    </w:p>
-    <w:p>
-      <w:pPr>
-        <w:pStyle w:val="ListParagraph"/>
-        <w:numPr>
-          <w:ilvl w:val="0"/>
-          <w:numId w:val="3"/>
-        </w:numPr>
-      </w:pPr>
-      <w:r>
-        <w:t>Tested the script and made alternations to improve the overall design, such as adding more tables, foreign keys and changing primary keys.</w:t>
-      </w:r>
-    </w:p>
-    <w:p>
-      <w:pPr>
-        <w:pStyle w:val="ListParagraph"/>
-        <w:numPr>
-          <w:ilvl w:val="0"/>
-          <w:numId w:val="3"/>
-        </w:numPr>
-      </w:pPr>
-      <w:r>
-        <w:t>Created records to test the design.</w:t>
-      </w:r>
-    </w:p>
-    <w:p>
-      <w:pPr>
-        <w:pStyle w:val="ListParagraph"/>
-        <w:numPr>
-          <w:ilvl w:val="0"/>
-          <w:numId w:val="3"/>
-        </w:numPr>
-      </w:pPr>
-      <w:r>
-        <w:t>Created database on webserver and tested.</w:t>
-      </w:r>
-    </w:p>
-    <w:p>
-      <w:pPr>
-        <w:rPr>
-          <w:b/>
-        </w:rPr>
-      </w:pPr>
-    </w:p>
-    <w:p>
-      <w:pPr>
-        <w:rPr>
-          <w:b/>
-        </w:rPr>
-      </w:pPr>
-    </w:p>
-    <w:p>
-      <w:pPr>
-        <w:rPr>
-          <w:b/>
-        </w:rPr>
-      </w:pPr>
-    </w:p>
-    <w:p>
-      <w:pPr>
-        <w:rPr>
-          <w:b/>
-        </w:rPr>
-      </w:pPr>
-    </w:p>
-    <w:p>
-      <w:pPr>
-        <w:rPr>
-          <w:b/>
-        </w:rPr>
-      </w:pPr>
-      <w:r>
-        <w:rPr>
-          <w:b/>
-        </w:rPr>
-        <w:t>Artefact 5</w:t>
-      </w:r>
-    </w:p>
-    <w:p>
-      <w:r>
-        <w:t>Performed Automated Tests with</w:t>
-      </w:r>
-      <w:r>
-        <w:t xml:space="preserve"> Selenium</w:t>
-      </w:r>
-      <w:r>
-        <w:t xml:space="preserve"> on the search p</w:t>
-      </w:r>
-      <w:r>
-        <w:t>age</w:t>
-      </w:r>
-    </w:p>
-    <w:p>
-      <w:pPr>
-        <w:rPr>
-          <w:b/>
-        </w:rPr>
-      </w:pPr>
-      <w:r>
-        <w:rPr>
-          <w:b/>
-        </w:rPr>
-        <w:t>Filename</w:t>
-      </w:r>
-      <w:r>
-        <w:rPr>
-          <w:b/>
-        </w:rPr>
-        <w:t>s</w:t>
-      </w:r>
-    </w:p>
-    <w:p>
-      <w:r>
-        <w:t>1-SearchAll.html</w:t>
-      </w:r>
-      <w:r>
-        <w:br/>
-        <w:t>2-SearchHouse.html</w:t>
-      </w:r>
-      <w:r>
-        <w:br/>
-        <w:t>3-Search_Bedrooms1_2.html</w:t>
-      </w:r>
-      <w:r>
-        <w:br/>
-        <w:t>4-Search_Bathrooms3_4.html</w:t>
-      </w:r>
-      <w:r>
-        <w:br/>
-        <w:t>5-Search_furnished.html</w:t>
-      </w:r>
-      <w:r>
-        <w:br/>
-        <w:t>Test cases.doc</w:t>
-      </w:r>
-    </w:p>
-    <w:p>
-      <w:r>
-        <w:br/>
-      </w:r>
-      <w:r>
-        <w:rPr>
-          <w:b/>
-        </w:rPr>
-        <w:t xml:space="preserve">About the </w:t>
-      </w:r>
-      <w:r>
-        <w:rPr>
-          <w:b/>
-        </w:rPr>
-        <w:t>item</w:t>
-      </w:r>
-      <w:r>
-        <w:rPr>
-          <w:b/>
-        </w:rPr>
-        <w:t>s</w:t>
-      </w:r>
-      <w:r>
-        <w:rPr>
-          <w:b/>
-        </w:rPr>
-        <w:br/>
-      </w:r>
-      <w:r>
-        <w:t xml:space="preserve">Used </w:t>
-      </w:r>
-      <w:r>
-        <w:t>Selenium</w:t>
-      </w:r>
-      <w:r>
-        <w:t xml:space="preserve"> to create a number of automated searches for the search page based on the following:</w:t>
-      </w:r>
-    </w:p>
-    <w:p>
-      <w:pPr>
-        <w:pStyle w:val="ListParagraph"/>
-        <w:numPr>
-          <w:ilvl w:val="0"/>
-          <w:numId w:val="5"/>
-        </w:numPr>
-      </w:pPr>
-      <w:r>
-        <w:t>Searching with all criteria</w:t>
-      </w:r>
-    </w:p>
-    <w:p>
-      <w:pPr>
-        <w:pStyle w:val="ListParagraph"/>
-        <w:numPr>
-          <w:ilvl w:val="0"/>
-          <w:numId w:val="5"/>
-        </w:numPr>
-      </w:pPr>
-      <w:r>
-        <w:t>Searching with house properties only</w:t>
-      </w:r>
-    </w:p>
-    <w:p>
-      <w:pPr>
-        <w:pStyle w:val="ListParagraph"/>
-        <w:numPr>
-          <w:ilvl w:val="0"/>
-          <w:numId w:val="5"/>
-        </w:numPr>
-      </w:pPr>
-      <w:r>
-        <w:t>Searching with 1 or 2 Bedrooms</w:t>
-      </w:r>
-    </w:p>
-    <w:p>
-      <w:pPr>
-        <w:pStyle w:val="ListParagraph"/>
-        <w:numPr>
-          <w:ilvl w:val="0"/>
-          <w:numId w:val="5"/>
-        </w:numPr>
-      </w:pPr>
-      <w:r>
-        <w:t>Searching with 3 or more bathrooms.</w:t>
-      </w:r>
-    </w:p>
-    <w:p>
-      <w:pPr>
-        <w:pStyle w:val="ListParagraph"/>
-        <w:numPr>
-          <w:ilvl w:val="0"/>
-          <w:numId w:val="5"/>
-        </w:numPr>
-      </w:pPr>
-      <w:r>
-        <w:t xml:space="preserve">Searching on furnished </w:t>
-      </w:r>
-      <w:r>
-        <w:t>Places only</w:t>
-      </w:r>
-    </w:p>
-    <w:p>
-      <w:pPr>
-        <w:rPr>
-          <w:b/>
-        </w:rPr>
-      </w:pPr>
-      <w:r>
-        <w:rPr>
-          <w:b/>
-        </w:rPr>
-        <w:t xml:space="preserve">Work performed on this </w:t>
-      </w:r>
-      <w:r>
-        <w:rPr>
-          <w:b/>
-        </w:rPr>
-        <w:t>item</w:t>
-      </w:r>
-    </w:p>
-    <w:p>
-      <w:pPr>
-        <w:pStyle w:val="ListParagraph"/>
-        <w:numPr>
-          <w:ilvl w:val="0"/>
-          <w:numId w:val="4"/>
-        </w:numPr>
-      </w:pPr>
-      <w:r>
-        <w:t>Created all the automations for the test cases and expected results</w:t>
-      </w:r>
-    </w:p>
-    <w:p>
-      <w:pPr>
-        <w:pStyle w:val="ListParagraph"/>
-        <w:numPr>
-          <w:ilvl w:val="0"/>
-          <w:numId w:val="4"/>
-        </w:numPr>
-      </w:pPr>
-      <w:r>
-        <w:t>Compared tests with acceptance criteria</w:t>
-      </w:r>
-    </w:p>
-    <w:p>
-      <w:pPr>
-        <w:pStyle w:val="ListParagraph"/>
-        <w:numPr>
-          <w:ilvl w:val="0"/>
-          <w:numId w:val="4"/>
-        </w:numPr>
-      </w:pPr>
-      <w:r>
-        <w:t>Tested each test case and investigated any issues.</w:t>
-      </w:r>
-    </w:p>
-    <w:p>
-      <w:pPr>
-        <w:pStyle w:val="ListParagraph"/>
-        <w:numPr>
-          <w:ilvl w:val="0"/>
-          <w:numId w:val="4"/>
-        </w:numPr>
-      </w:pPr>
-      <w:r>
-        <w:t xml:space="preserve">Recorded the tests in </w:t>
-      </w:r>
-      <w:r>
-        <w:t>Test cases.doc</w:t>
-      </w:r>
-    </w:p>
-    <w:p/>
-    <w:p>
-      <w:pPr>
-        <w:rPr>
-          <w:b/>
-        </w:rPr>
-      </w:pPr>
-      <w:r>
-        <w:rPr>
-          <w:b/>
-        </w:rPr>
-        <w:t>Additional</w:t>
-      </w:r>
-      <w:r>
-        <w:rPr>
-          <w:b/>
-        </w:rPr>
-        <w:t xml:space="preserve"> non tangible work</w:t>
-      </w:r>
-      <w:r>
-        <w:rPr>
-          <w:b/>
-        </w:rPr>
-        <w:br/>
-      </w:r>
-    </w:p>
-    <w:p>
-      <w:pPr>
-        <w:pStyle w:val="ListParagraph"/>
-        <w:numPr>
-          <w:ilvl w:val="0"/>
-          <w:numId w:val="6"/>
-        </w:numPr>
-      </w:pPr>
-      <w:r>
-        <w:t>Organised Team meetings</w:t>
-      </w:r>
-    </w:p>
-    <w:p>
-      <w:pPr>
-        <w:pStyle w:val="ListParagraph"/>
-        <w:numPr>
-          <w:ilvl w:val="0"/>
-          <w:numId w:val="6"/>
-        </w:numPr>
-      </w:pPr>
-      <w:r>
-        <w:t>Assigned Workloads to other team members</w:t>
-      </w:r>
-    </w:p>
-    <w:p>
-      <w:pPr>
-        <w:pStyle w:val="ListParagraph"/>
-        <w:numPr>
-          <w:ilvl w:val="0"/>
-          <w:numId w:val="6"/>
-        </w:numPr>
-      </w:pPr>
-      <w:r>
-        <w:t>Supported team members wit</w:t>
-      </w:r>
       <w:bookmarkStart w:id="0" w:name="_GoBack"/>
       <w:bookmarkEnd w:id="0"/>
-      <w:r>
-        <w:t>h coding and development issues</w:t>
+      <w:proofErr w:type="spellEnd"/>
+    </w:p>
+    <w:p>
+      <w:r>
+        <w:rPr>
+          <w:b/>
+        </w:rPr>
+        <w:t xml:space="preserve">About the </w:t>
+      </w:r>
+      <w:r>
+        <w:rPr>
+          <w:b/>
+        </w:rPr>
+        <w:t>item</w:t>
+      </w:r>
+      <w:r>
+        <w:rPr>
+          <w:b/>
+        </w:rPr>
+        <w:br/>
+      </w:r>
+      <w:r>
+        <w:t>the SQL code used to create the database schema that would working with the all the developers loca</w:t>
+      </w:r>
+      <w:r>
+        <w:t>tion machines. This was also used when setting up the data on the webserver</w:t>
+      </w:r>
+    </w:p>
+    <w:p>
+      <w:pPr>
+        <w:rPr>
+          <w:b/>
+        </w:rPr>
+      </w:pPr>
+      <w:r>
+        <w:rPr>
+          <w:b/>
+        </w:rPr>
+        <w:t xml:space="preserve">Work performed on this </w:t>
+      </w:r>
+      <w:r>
+        <w:rPr>
+          <w:b/>
+        </w:rPr>
+        <w:t>item</w:t>
+      </w:r>
+    </w:p>
+    <w:p>
+      <w:pPr>
+        <w:pStyle w:val="ListParagraph"/>
+        <w:numPr>
+          <w:ilvl w:val="0"/>
+          <w:numId w:val="3"/>
+        </w:numPr>
+      </w:pPr>
+      <w:r>
+        <w:t>Created the SQL based off another members database design.</w:t>
+      </w:r>
+    </w:p>
+    <w:p>
+      <w:pPr>
+        <w:pStyle w:val="ListParagraph"/>
+        <w:numPr>
+          <w:ilvl w:val="0"/>
+          <w:numId w:val="3"/>
+        </w:numPr>
+      </w:pPr>
+      <w:r>
+        <w:t>Tested the script and made alternations to improve the overall design, such as adding more tables, foreign keys and changing primary keys.</w:t>
+      </w:r>
+    </w:p>
+    <w:p>
+      <w:pPr>
+        <w:pStyle w:val="ListParagraph"/>
+        <w:numPr>
+          <w:ilvl w:val="0"/>
+          <w:numId w:val="3"/>
+        </w:numPr>
+      </w:pPr>
+      <w:r>
+        <w:t>Created records to test the design.</w:t>
+      </w:r>
+    </w:p>
+    <w:p>
+      <w:pPr>
+        <w:pStyle w:val="ListParagraph"/>
+        <w:numPr>
+          <w:ilvl w:val="0"/>
+          <w:numId w:val="3"/>
+        </w:numPr>
+      </w:pPr>
+      <w:r>
+        <w:t>Created database on webserver and tested.</w:t>
+      </w:r>
+    </w:p>
+    <w:p>
+      <w:pPr>
+        <w:rPr>
+          <w:b/>
+        </w:rPr>
+      </w:pPr>
+    </w:p>
+    <w:p>
+      <w:pPr>
+        <w:rPr>
+          <w:b/>
+        </w:rPr>
+      </w:pPr>
+    </w:p>
+    <w:p>
+      <w:pPr>
+        <w:rPr>
+          <w:b/>
+        </w:rPr>
+      </w:pPr>
+      <w:r>
+        <w:rPr>
+          <w:b/>
+        </w:rPr>
+        <w:lastRenderedPageBreak/>
+        <w:t>Artefact 5</w:t>
+      </w:r>
+    </w:p>
+    <w:p>
+      <w:r>
+        <w:t>Performed Automated Tests with</w:t>
+      </w:r>
+      <w:r>
+        <w:t xml:space="preserve"> Selenium</w:t>
+      </w:r>
+      <w:r>
+        <w:t xml:space="preserve"> on the search p</w:t>
+      </w:r>
+      <w:r>
+        <w:t>age</w:t>
+      </w:r>
+    </w:p>
+    <w:p>
+      <w:pPr>
+        <w:rPr>
+          <w:b/>
+        </w:rPr>
+      </w:pPr>
+      <w:r>
+        <w:rPr>
+          <w:b/>
+        </w:rPr>
+        <w:t>Filename</w:t>
+      </w:r>
+      <w:r>
+        <w:rPr>
+          <w:b/>
+        </w:rPr>
+        <w:t>s</w:t>
+      </w:r>
+    </w:p>
+    <w:p>
+      <w:r>
+        <w:t>1-SearchAll.html</w:t>
+      </w:r>
+      <w:r>
+        <w:br/>
+        <w:t>2-SearchHouse.html</w:t>
+      </w:r>
+      <w:r>
+        <w:br/>
+        <w:t>3-Search_Bedrooms1_2.html</w:t>
+      </w:r>
+      <w:r>
+        <w:br/>
+        <w:t>4-Search_Bathrooms3_4.html</w:t>
+      </w:r>
+      <w:r>
+        <w:br/>
+        <w:t>5-Search_furnished.html</w:t>
+      </w:r>
+      <w:r>
+        <w:br/>
+      </w:r>
+      <w:r>
+        <w:t>6-Search_rent_min100max300.html</w:t>
+      </w:r>
+      <w:r>
+        <w:br/>
+        <w:t>Test cases.doc</w:t>
+      </w:r>
+      <w:r>
+        <w:t xml:space="preserve"> (search testing section)</w:t>
+      </w:r>
+    </w:p>
+    <w:p>
+      <w:r>
+        <w:br/>
+      </w:r>
+      <w:r>
+        <w:rPr>
+          <w:b/>
+        </w:rPr>
+        <w:t xml:space="preserve">About the </w:t>
+      </w:r>
+      <w:r>
+        <w:rPr>
+          <w:b/>
+        </w:rPr>
+        <w:t>item</w:t>
+      </w:r>
+      <w:r>
+        <w:rPr>
+          <w:b/>
+        </w:rPr>
+        <w:t>s</w:t>
+      </w:r>
+      <w:r>
+        <w:rPr>
+          <w:b/>
+        </w:rPr>
+        <w:br/>
+      </w:r>
+      <w:r>
+        <w:t xml:space="preserve">Used </w:t>
+      </w:r>
+      <w:r>
+        <w:t>Selenium</w:t>
+      </w:r>
+      <w:r>
+        <w:t xml:space="preserve"> to create a number of automated searches for the search page based on the following:</w:t>
+      </w:r>
+    </w:p>
+    <w:p>
+      <w:pPr>
+        <w:pStyle w:val="ListParagraph"/>
+        <w:numPr>
+          <w:ilvl w:val="0"/>
+          <w:numId w:val="5"/>
+        </w:numPr>
+      </w:pPr>
+      <w:r>
+        <w:t>Searching with all criteria</w:t>
+      </w:r>
+    </w:p>
+    <w:p>
+      <w:pPr>
+        <w:pStyle w:val="ListParagraph"/>
+        <w:numPr>
+          <w:ilvl w:val="0"/>
+          <w:numId w:val="5"/>
+        </w:numPr>
+      </w:pPr>
+      <w:r>
+        <w:t>Searching with house properties only</w:t>
+      </w:r>
+    </w:p>
+    <w:p>
+      <w:pPr>
+        <w:pStyle w:val="ListParagraph"/>
+        <w:numPr>
+          <w:ilvl w:val="0"/>
+          <w:numId w:val="5"/>
+        </w:numPr>
+      </w:pPr>
+      <w:r>
+        <w:t>Searching with 1 or 2 Bedrooms</w:t>
+      </w:r>
+    </w:p>
+    <w:p>
+      <w:pPr>
+        <w:pStyle w:val="ListParagraph"/>
+        <w:numPr>
+          <w:ilvl w:val="0"/>
+          <w:numId w:val="5"/>
+        </w:numPr>
+      </w:pPr>
+      <w:r>
+        <w:t>Searching with 3 or more bathrooms.</w:t>
+      </w:r>
+    </w:p>
+    <w:p>
+      <w:pPr>
+        <w:pStyle w:val="ListParagraph"/>
+        <w:numPr>
+          <w:ilvl w:val="0"/>
+          <w:numId w:val="5"/>
+        </w:numPr>
+      </w:pPr>
+      <w:r>
+        <w:t xml:space="preserve">Searching on furnished </w:t>
+      </w:r>
+      <w:r>
+        <w:t>Places only</w:t>
+      </w:r>
+    </w:p>
+    <w:p>
+      <w:pPr>
+        <w:pStyle w:val="ListParagraph"/>
+        <w:numPr>
+          <w:ilvl w:val="0"/>
+          <w:numId w:val="5"/>
+        </w:numPr>
+      </w:pPr>
+      <w:r>
+        <w:t>Searching property rent amounts between 100 and 300</w:t>
+      </w:r>
+    </w:p>
+    <w:p>
+      <w:pPr>
+        <w:rPr>
+          <w:b/>
+        </w:rPr>
+      </w:pPr>
+      <w:r>
+        <w:rPr>
+          <w:b/>
+        </w:rPr>
+        <w:t xml:space="preserve">Work performed on this </w:t>
+      </w:r>
+      <w:r>
+        <w:rPr>
+          <w:b/>
+        </w:rPr>
+        <w:t>item</w:t>
+      </w:r>
+    </w:p>
+    <w:p>
+      <w:pPr>
+        <w:pStyle w:val="ListParagraph"/>
+        <w:numPr>
+          <w:ilvl w:val="0"/>
+          <w:numId w:val="4"/>
+        </w:numPr>
+      </w:pPr>
+      <w:r>
+        <w:t>Created all the automations for the test cases and expected results</w:t>
+      </w:r>
+    </w:p>
+    <w:p>
+      <w:pPr>
+        <w:pStyle w:val="ListParagraph"/>
+        <w:numPr>
+          <w:ilvl w:val="0"/>
+          <w:numId w:val="4"/>
+        </w:numPr>
+      </w:pPr>
+      <w:r>
+        <w:t>Compared tests with acceptance criteria</w:t>
+      </w:r>
+    </w:p>
+    <w:p>
+      <w:pPr>
+        <w:pStyle w:val="ListParagraph"/>
+        <w:numPr>
+          <w:ilvl w:val="0"/>
+          <w:numId w:val="4"/>
+        </w:numPr>
+      </w:pPr>
+      <w:r>
+        <w:t>Tested each test case and investigated any issues.</w:t>
+      </w:r>
+    </w:p>
+    <w:p>
+      <w:pPr>
+        <w:pStyle w:val="ListParagraph"/>
+        <w:numPr>
+          <w:ilvl w:val="0"/>
+          <w:numId w:val="4"/>
+        </w:numPr>
+      </w:pPr>
+      <w:r>
+        <w:t>Recorded the tests in Test cases.doc</w:t>
+      </w:r>
+    </w:p>
+    <w:p/>
+    <w:p>
+      <w:pPr>
+        <w:rPr>
+          <w:b/>
+        </w:rPr>
+      </w:pPr>
+      <w:r>
+        <w:rPr>
+          <w:b/>
+        </w:rPr>
+        <w:t>Additional</w:t>
+      </w:r>
+      <w:r>
+        <w:rPr>
+          <w:b/>
+        </w:rPr>
+        <w:t xml:space="preserve"> non tangible work</w:t>
+      </w:r>
+      <w:r>
+        <w:rPr>
+          <w:b/>
+        </w:rPr>
+        <w:br/>
+      </w:r>
+    </w:p>
+    <w:p>
+      <w:pPr>
+        <w:pStyle w:val="ListParagraph"/>
+        <w:numPr>
+          <w:ilvl w:val="0"/>
+          <w:numId w:val="6"/>
+        </w:numPr>
+      </w:pPr>
+      <w:r>
+        <w:t>Organised Team meetings</w:t>
+      </w:r>
+    </w:p>
+    <w:p>
+      <w:pPr>
+        <w:pStyle w:val="ListParagraph"/>
+        <w:numPr>
+          <w:ilvl w:val="0"/>
+          <w:numId w:val="6"/>
+        </w:numPr>
+      </w:pPr>
+      <w:r>
+        <w:t>Assigned Workloads to other team members</w:t>
+      </w:r>
+    </w:p>
+    <w:p>
+      <w:pPr>
+        <w:pStyle w:val="ListParagraph"/>
+        <w:numPr>
+          <w:ilvl w:val="0"/>
+          <w:numId w:val="6"/>
+        </w:numPr>
+      </w:pPr>
+      <w:r>
+        <w:t>Supported team members with coding and development issues</w:t>
       </w:r>
     </w:p>
     <w:p>
@@ -1124,8 +1148,6 @@
     </w:r>
     <w:r>
       <w:br/>
-    </w:r>
-    <w:r>
       <w:t>Student Number: n9293833</w:t>
     </w:r>
   </w:p>

</xml_diff>